<commit_message>
Création du fichier spec
</commit_message>
<xml_diff>
--- a/Spec.docx
+++ b/Spec.docx
@@ -6,41 +6,48 @@
       <w:pPr>
         <w:jc w:val="center"/>
         <w:rPr>
+          <w:rFonts w:ascii="Arial" w:hAnsi="Arial" w:cs="Arial"/>
+          <w:b/>
+          <w:color w:val="FF0000"/>
+          <w:sz w:val="52"/>
+          <w:u w:val="single"/>
+        </w:rPr>
+      </w:pPr>
+      <w:proofErr w:type="spellStart"/>
+      <w:r>
+        <w:rPr>
+          <w:rFonts w:ascii="Arial" w:hAnsi="Arial" w:cs="Arial"/>
+          <w:b/>
+          <w:color w:val="FF0000"/>
+          <w:sz w:val="52"/>
+          <w:u w:val="single"/>
+        </w:rPr>
+        <w:t>Spec</w:t>
+      </w:r>
+      <w:proofErr w:type="spellEnd"/>
+    </w:p>
+    <w:p>
+      <w:pPr>
+        <w:jc w:val="center"/>
+        <w:rPr>
+          <w:rFonts w:ascii="Arial" w:hAnsi="Arial" w:cs="Arial"/>
           <w:b/>
           <w:sz w:val="52"/>
           <w:u w:val="single"/>
         </w:rPr>
       </w:pPr>
-      <w:proofErr w:type="spellStart"/>
-      <w:r>
-        <w:rPr>
-          <w:b/>
-          <w:sz w:val="52"/>
-          <w:u w:val="single"/>
-        </w:rPr>
-        <w:t>Spec</w:t>
-      </w:r>
-      <w:proofErr w:type="spellEnd"/>
-    </w:p>
-    <w:p>
-      <w:pPr>
-        <w:jc w:val="center"/>
-        <w:rPr>
-          <w:b/>
-          <w:sz w:val="52"/>
-          <w:u w:val="single"/>
-        </w:rPr>
-      </w:pPr>
-    </w:p>
-    <w:p>
-      <w:pPr>
-        <w:rPr>
+    </w:p>
+    <w:p>
+      <w:pPr>
+        <w:rPr>
+          <w:rFonts w:ascii="Arial" w:hAnsi="Arial" w:cs="Arial"/>
           <w:b/>
           <w:sz w:val="36"/>
         </w:rPr>
       </w:pPr>
       <w:r>
         <w:rPr>
+          <w:rFonts w:ascii="Arial" w:hAnsi="Arial" w:cs="Arial"/>
           <w:b/>
           <w:sz w:val="40"/>
         </w:rPr>
@@ -50,12 +57,14 @@
     <w:p>
       <w:pPr>
         <w:rPr>
+          <w:rFonts w:ascii="Arial" w:hAnsi="Arial" w:cs="Arial"/>
           <w:sz w:val="32"/>
           <w:u w:val="single"/>
         </w:rPr>
       </w:pPr>
       <w:r>
         <w:rPr>
+          <w:rFonts w:ascii="Arial" w:hAnsi="Arial" w:cs="Arial"/>
           <w:sz w:val="32"/>
           <w:u w:val="single"/>
         </w:rPr>
@@ -70,11 +79,13 @@
           <w:numId w:val="1"/>
         </w:numPr>
         <w:rPr>
+          <w:rFonts w:ascii="Arial" w:hAnsi="Arial" w:cs="Arial"/>
           <w:sz w:val="28"/>
         </w:rPr>
       </w:pPr>
       <w:r>
         <w:rPr>
+          <w:rFonts w:ascii="Arial" w:hAnsi="Arial" w:cs="Arial"/>
           <w:sz w:val="28"/>
         </w:rPr>
         <w:t>Barre de recherche</w:t>
@@ -83,6 +94,7 @@
     <w:p>
       <w:pPr>
         <w:rPr>
+          <w:rFonts w:ascii="Arial" w:hAnsi="Arial" w:cs="Arial"/>
           <w:sz w:val="28"/>
         </w:rPr>
       </w:pPr>
@@ -90,12 +102,14 @@
     <w:p>
       <w:pPr>
         <w:rPr>
+          <w:rFonts w:ascii="Arial" w:hAnsi="Arial" w:cs="Arial"/>
           <w:sz w:val="32"/>
           <w:u w:val="single"/>
         </w:rPr>
       </w:pPr>
       <w:r>
         <w:rPr>
+          <w:rFonts w:ascii="Arial" w:hAnsi="Arial" w:cs="Arial"/>
           <w:sz w:val="32"/>
           <w:u w:val="single"/>
         </w:rPr>
@@ -110,11 +124,13 @@
           <w:numId w:val="1"/>
         </w:numPr>
         <w:rPr>
+          <w:rFonts w:ascii="Arial" w:hAnsi="Arial" w:cs="Arial"/>
           <w:sz w:val="28"/>
         </w:rPr>
       </w:pPr>
       <w:r>
         <w:rPr>
+          <w:rFonts w:ascii="Arial" w:hAnsi="Arial" w:cs="Arial"/>
           <w:sz w:val="28"/>
         </w:rPr>
         <w:t>Grille des recettes (par fiches)</w:t>
@@ -123,6 +139,7 @@
     <w:p>
       <w:pPr>
         <w:rPr>
+          <w:rFonts w:ascii="Arial" w:hAnsi="Arial" w:cs="Arial"/>
           <w:sz w:val="28"/>
         </w:rPr>
       </w:pPr>
@@ -130,12 +147,14 @@
     <w:p>
       <w:pPr>
         <w:rPr>
+          <w:rFonts w:ascii="Arial" w:hAnsi="Arial" w:cs="Arial"/>
           <w:sz w:val="32"/>
           <w:u w:val="single"/>
         </w:rPr>
       </w:pPr>
       <w:r>
         <w:rPr>
+          <w:rFonts w:ascii="Arial" w:hAnsi="Arial" w:cs="Arial"/>
           <w:sz w:val="32"/>
           <w:u w:val="single"/>
         </w:rPr>
@@ -150,12 +169,14 @@
           <w:numId w:val="1"/>
         </w:numPr>
         <w:rPr>
+          <w:rFonts w:ascii="Arial" w:hAnsi="Arial" w:cs="Arial"/>
           <w:sz w:val="32"/>
           <w:u w:val="single"/>
         </w:rPr>
       </w:pPr>
       <w:r>
         <w:rPr>
+          <w:rFonts w:ascii="Arial" w:hAnsi="Arial" w:cs="Arial"/>
           <w:sz w:val="28"/>
         </w:rPr>
         <w:t>Contact (&lt;</w:t>
@@ -163,6 +184,7 @@
       <w:proofErr w:type="spellStart"/>
       <w:r>
         <w:rPr>
+          <w:rFonts w:ascii="Arial" w:hAnsi="Arial" w:cs="Arial"/>
           <w:sz w:val="28"/>
         </w:rPr>
         <w:t>footer</w:t>
@@ -170,6 +192,7 @@
       <w:proofErr w:type="spellEnd"/>
       <w:r>
         <w:rPr>
+          <w:rFonts w:ascii="Arial" w:hAnsi="Arial" w:cs="Arial"/>
           <w:sz w:val="28"/>
         </w:rPr>
         <w:t>&gt;)</w:t>
@@ -183,12 +206,14 @@
           <w:numId w:val="1"/>
         </w:numPr>
         <w:rPr>
+          <w:rFonts w:ascii="Arial" w:hAnsi="Arial" w:cs="Arial"/>
           <w:sz w:val="32"/>
           <w:u w:val="single"/>
         </w:rPr>
       </w:pPr>
       <w:r>
         <w:rPr>
+          <w:rFonts w:ascii="Arial" w:hAnsi="Arial" w:cs="Arial"/>
           <w:sz w:val="28"/>
         </w:rPr>
         <w:t xml:space="preserve">Connexion/Inscription </w:t>
@@ -202,12 +227,14 @@
           <w:numId w:val="1"/>
         </w:numPr>
         <w:rPr>
+          <w:rFonts w:ascii="Arial" w:hAnsi="Arial" w:cs="Arial"/>
           <w:sz w:val="32"/>
           <w:u w:val="single"/>
         </w:rPr>
       </w:pPr>
       <w:r>
         <w:rPr>
+          <w:rFonts w:ascii="Arial" w:hAnsi="Arial" w:cs="Arial"/>
           <w:sz w:val="28"/>
         </w:rPr>
         <w:t>Proposition de recette</w:t>
@@ -216,6 +243,7 @@
     <w:p>
       <w:pPr>
         <w:rPr>
+          <w:rFonts w:ascii="Arial" w:hAnsi="Arial" w:cs="Arial"/>
           <w:sz w:val="32"/>
           <w:u w:val="single"/>
         </w:rPr>
@@ -224,30 +252,26 @@
     <w:p>
       <w:pPr>
         <w:rPr>
+          <w:rFonts w:ascii="Arial" w:hAnsi="Arial" w:cs="Arial"/>
           <w:b/>
           <w:sz w:val="40"/>
         </w:rPr>
       </w:pPr>
       <w:r>
         <w:rPr>
+          <w:rFonts w:ascii="Arial" w:hAnsi="Arial" w:cs="Arial"/>
           <w:b/>
           <w:sz w:val="40"/>
         </w:rPr>
-        <w:t>Pages</w:t>
-      </w:r>
-      <w:r>
-        <w:rPr>
+        <w:t xml:space="preserve">Pages en </w:t>
+      </w:r>
+      <w:proofErr w:type="gramStart"/>
+      <w:r>
+        <w:rPr>
+          <w:rFonts w:ascii="Arial" w:hAnsi="Arial" w:cs="Arial"/>
           <w:b/>
           <w:sz w:val="40"/>
         </w:rPr>
-        <w:t xml:space="preserve"> en </w:t>
-      </w:r>
-      <w:proofErr w:type="gramStart"/>
-      <w:r>
-        <w:rPr>
-          <w:b/>
-          <w:sz w:val="40"/>
-        </w:rPr>
         <w:t>+:</w:t>
       </w:r>
       <w:proofErr w:type="gramEnd"/>
@@ -255,11 +279,13 @@
     <w:p>
       <w:pPr>
         <w:rPr>
+          <w:rFonts w:ascii="Arial" w:hAnsi="Arial" w:cs="Arial"/>
           <w:sz w:val="32"/>
         </w:rPr>
       </w:pPr>
       <w:r>
         <w:rPr>
+          <w:rFonts w:ascii="Arial" w:hAnsi="Arial" w:cs="Arial"/>
           <w:sz w:val="32"/>
         </w:rPr>
         <w:t>Interface d’admin</w:t>

</xml_diff>

<commit_message>
Specs finies avec Gantt et structure du site
</commit_message>
<xml_diff>
--- a/Spec.docx
+++ b/Spec.docx
@@ -1,300 +1,380 @@
 
 <file path=word/document.xml><?xml version="1.0" encoding="utf-8"?>
-<w:document xmlns:cx="http://schemas.microsoft.com/office/drawing/2014/chartex" xmlns:cx1="http://schemas.microsoft.com/office/drawing/2015/9/8/chartex" xmlns:cx2="http://schemas.microsoft.com/office/drawing/2015/10/21/chartex" xmlns:cx3="http://schemas.microsoft.com/office/drawing/2016/5/9/chartex" xmlns:cx4="http://schemas.microsoft.com/office/drawing/2016/5/10/chartex" xmlns:cx5="http://schemas.microsoft.com/office/drawing/2016/5/11/chartex" xmlns:cx6="http://schemas.microsoft.com/office/drawing/2016/5/12/chartex" xmlns:cx7="http://schemas.microsoft.com/office/drawing/2016/5/13/chartex" xmlns:cx8="http://schemas.microsoft.com/office/drawing/2016/5/14/chartex" xmlns:mc="http://schemas.openxmlformats.org/markup-compatibility/2006" xmlns:aink="http://schemas.microsoft.com/office/drawing/2016/ink" xmlns:am3d="http://schemas.microsoft.com/office/drawing/2017/model3d" xmlns:o="urn:schemas-microsoft-com:office:office" xmlns:r="http://purl.oclc.org/ooxml/officeDocument/relationships" xmlns:m="http://purl.oclc.org/ooxml/officeDocument/math" xmlns:v="urn:schemas-microsoft-com:vml" xmlns:wp14="http://schemas.microsoft.com/office/word/2010/wordprocessingDrawing" xmlns:wp="http://purl.oclc.org/ooxml/drawingml/wordprocessingDrawing" xmlns:w10="urn:schemas-microsoft-com:office:word" xmlns:w="http://purl.oclc.org/ooxml/wordprocessingml/main" xmlns:w14="http://schemas.microsoft.com/office/word/2010/wordml" xmlns:w15="http://schemas.microsoft.com/office/word/2012/wordml" xmlns:w16cid="http://schemas.microsoft.com/office/word/2016/wordml/cid" xmlns:w16se="http://schemas.microsoft.com/office/word/2015/wordml/symex" xmlns:wpi="http://schemas.microsoft.com/office/word/2010/wordprocessingInk" xmlns:wne="http://schemas.microsoft.com/office/word/2006/wordml" mc:Ignorable="w14 w15 w16se w16cid wne wp14" w:conformance="strict">
+<w:document xmlns:wpc="http://schemas.microsoft.com/office/word/2010/wordprocessingCanvas" xmlns:cx="http://schemas.microsoft.com/office/drawing/2014/chartex" xmlns:cx1="http://schemas.microsoft.com/office/drawing/2015/9/8/chartex" xmlns:cx2="http://schemas.microsoft.com/office/drawing/2015/10/21/chartex" xmlns:cx3="http://schemas.microsoft.com/office/drawing/2016/5/9/chartex" xmlns:cx4="http://schemas.microsoft.com/office/drawing/2016/5/10/chartex" xmlns:cx5="http://schemas.microsoft.com/office/drawing/2016/5/11/chartex" xmlns:cx6="http://schemas.microsoft.com/office/drawing/2016/5/12/chartex" xmlns:cx7="http://schemas.microsoft.com/office/drawing/2016/5/13/chartex" xmlns:cx8="http://schemas.microsoft.com/office/drawing/2016/5/14/chartex" xmlns:mc="http://schemas.openxmlformats.org/markup-compatibility/2006" xmlns:aink="http://schemas.microsoft.com/office/drawing/2016/ink" xmlns:am3d="http://schemas.microsoft.com/office/drawing/2017/model3d" xmlns:o="urn:schemas-microsoft-com:office:office" xmlns:r="http://schemas.openxmlformats.org/officeDocument/2006/relationships" xmlns:m="http://schemas.openxmlformats.org/officeDocument/2006/math" xmlns:v="urn:schemas-microsoft-com:vml" xmlns:wp14="http://schemas.microsoft.com/office/word/2010/wordprocessingDrawing" xmlns:wp="http://schemas.openxmlformats.org/drawingml/2006/wordprocessingDrawing" xmlns:w10="urn:schemas-microsoft-com:office:word" xmlns:w="http://schemas.openxmlformats.org/wordprocessingml/2006/main" xmlns:w14="http://schemas.microsoft.com/office/word/2010/wordml" xmlns:w15="http://schemas.microsoft.com/office/word/2012/wordml" xmlns:w16cid="http://schemas.microsoft.com/office/word/2016/wordml/cid" xmlns:w16se="http://schemas.microsoft.com/office/word/2015/wordml/symex" xmlns:wpg="http://schemas.microsoft.com/office/word/2010/wordprocessingGroup" xmlns:wpi="http://schemas.microsoft.com/office/word/2010/wordprocessingInk" xmlns:wne="http://schemas.microsoft.com/office/word/2006/wordml" xmlns:wps="http://schemas.microsoft.com/office/word/2010/wordprocessingShape" mc:Ignorable="w14 w15 w16se w16cid wp14">
   <w:body>
     <w:p>
       <w:pPr>
+        <w:pStyle w:val="Titre"/>
         <w:jc w:val="center"/>
+      </w:pPr>
+      <w:proofErr w:type="spellStart"/>
+      <w:r>
+        <w:t>Specs</w:t>
+      </w:r>
+      <w:proofErr w:type="spellEnd"/>
+    </w:p>
+    <w:p>
+      <w:pPr>
+        <w:pStyle w:val="Titre1"/>
+      </w:pPr>
+      <w:r>
+        <w:t>Objectif :</w:t>
+      </w:r>
+    </w:p>
+    <w:p>
+      <w:pPr>
+        <w:pStyle w:val="Sansinterligne"/>
+      </w:pPr>
+      <w:r>
+        <w:t>Créer un site</w:t>
+      </w:r>
+      <w:r>
+        <w:t xml:space="preserve"> de type forum</w:t>
+      </w:r>
+      <w:r>
+        <w:t xml:space="preserve"> avec possibilité d’exploitation de failles</w:t>
+      </w:r>
+      <w:r>
+        <w:t>.</w:t>
+      </w:r>
+    </w:p>
+    <w:p>
+      <w:pPr>
+        <w:pStyle w:val="Titre1"/>
+      </w:pPr>
+      <w:r>
+        <w:t>Cheminement de l’utilisateur :</w:t>
+      </w:r>
+    </w:p>
+    <w:p>
+      <w:r>
+        <w:t xml:space="preserve">Accueil </w:t>
+      </w:r>
+      <w:r>
+        <w:sym w:font="Wingdings" w:char="F0E0"/>
+      </w:r>
+      <w:r>
+        <w:t xml:space="preserve"> Fil d’actualités</w:t>
+      </w:r>
+      <w:r>
+        <w:tab/>
+      </w:r>
+      <w:r>
+        <w:sym w:font="Wingdings" w:char="F0E0"/>
+      </w:r>
+      <w:r>
+        <w:t xml:space="preserve"> </w:t>
+      </w:r>
+      <w:r>
+        <w:t>Voir les c</w:t>
+      </w:r>
+      <w:r>
+        <w:t>atégories de promos</w:t>
+      </w:r>
+    </w:p>
+    <w:p>
+      <w:pPr>
+        <w:ind w:left="2124" w:firstLine="708"/>
+      </w:pPr>
+      <w:r>
+        <w:sym w:font="Wingdings" w:char="F0E0"/>
+      </w:r>
+      <w:r>
+        <w:t xml:space="preserve"> </w:t>
+      </w:r>
+      <w:r>
+        <w:t>Consulter</w:t>
+      </w:r>
+      <w:r>
+        <w:t xml:space="preserve"> les promotions</w:t>
+      </w:r>
+    </w:p>
+    <w:p/>
+    <w:p>
+      <w:pPr>
+        <w:ind w:left="708"/>
+      </w:pPr>
+      <w:r>
+        <w:sym w:font="Wingdings" w:char="F0E0"/>
+      </w:r>
+      <w:r>
+        <w:t xml:space="preserve"> Accès au forum</w:t>
+      </w:r>
+      <w:r>
+        <w:t xml:space="preserve"> </w:t>
+      </w:r>
+      <w:r>
+        <w:tab/>
+      </w:r>
+      <w:r>
+        <w:sym w:font="Wingdings" w:char="F0E0"/>
+      </w:r>
+      <w:r>
+        <w:t xml:space="preserve"> Connexion</w:t>
+      </w:r>
+      <w:r>
+        <w:t>/Inscription</w:t>
+      </w:r>
+    </w:p>
+    <w:p>
+      <w:pPr>
+        <w:ind w:left="2832"/>
+      </w:pPr>
+      <w:r>
+        <w:sym w:font="Wingdings" w:char="F0E0"/>
+      </w:r>
+      <w:r>
+        <w:t xml:space="preserve"> </w:t>
+      </w:r>
+      <w:r>
+        <w:t xml:space="preserve">Lire </w:t>
+      </w:r>
+      <w:r>
+        <w:t>et créer des</w:t>
+      </w:r>
+      <w:r>
+        <w:t xml:space="preserve"> topic</w:t>
+      </w:r>
+      <w:r>
+        <w:t>s</w:t>
+      </w:r>
+    </w:p>
+    <w:p>
+      <w:pPr>
+        <w:ind w:left="2832"/>
+      </w:pPr>
+      <w:r>
+        <w:sym w:font="Wingdings" w:char="F0E0"/>
+      </w:r>
+      <w:r>
+        <w:t xml:space="preserve"> </w:t>
+      </w:r>
+      <w:r>
+        <w:t>Lire et écrire des messages</w:t>
+      </w:r>
+    </w:p>
+    <w:p>
+      <w:pPr>
+        <w:pStyle w:val="Sansinterligne"/>
+      </w:pPr>
+    </w:p>
+    <w:p>
+      <w:pPr>
+        <w:pStyle w:val="Sansinterligne"/>
+      </w:pPr>
+      <w:r>
+        <w:t>Le squelette du site est en HTML, le style en CSS.</w:t>
+      </w:r>
+    </w:p>
+    <w:p>
+      <w:pPr>
+        <w:pStyle w:val="Sansinterligne"/>
+      </w:pPr>
+      <w:r>
+        <w:t xml:space="preserve">Tout ce qui est relatif à une </w:t>
+      </w:r>
+      <w:r>
+        <w:t>entrée/sortie d’une base de données</w:t>
+      </w:r>
+      <w:r>
+        <w:t xml:space="preserve"> se passe en PHP et en SQL</w:t>
+      </w:r>
+      <w:r>
+        <w:t>.</w:t>
+      </w:r>
+    </w:p>
+    <w:p>
+      <w:pPr>
+        <w:pStyle w:val="Sansinterligne"/>
+      </w:pPr>
+      <w:r>
+        <w:t>Affichage dynamique des topics (sans aller sur une autre page)</w:t>
+      </w:r>
+      <w:r>
+        <w:t>.</w:t>
+      </w:r>
+    </w:p>
+    <w:p>
+      <w:pPr>
+        <w:pStyle w:val="Sansinterligne"/>
+      </w:pPr>
+      <w:r>
+        <w:t>On pourra peut-être utilisé</w:t>
+      </w:r>
+      <w:r>
+        <w:t xml:space="preserve"> du JS pour les cookies, mais on ne sait pas encore comment fonctionnent les cookies.</w:t>
+      </w:r>
+    </w:p>
+    <w:p>
+      <w:pPr>
+        <w:pStyle w:val="Titre1"/>
+      </w:pPr>
+      <w:r>
+        <w:t>Répartition des tâches :</w:t>
+      </w:r>
+    </w:p>
+    <w:p>
+      <w:pPr>
+        <w:pStyle w:val="Sansinterligne"/>
+      </w:pPr>
+      <w:r>
+        <w:t>Pour tout le monde</w:t>
+      </w:r>
+      <w:r>
+        <w:t> : Relire le cours sur GIT</w:t>
+      </w:r>
+      <w:r>
+        <w:t>, voir le fonctionnement</w:t>
+      </w:r>
+      <w:r>
+        <w:t xml:space="preserve"> d’une base de données</w:t>
+      </w:r>
+      <w:r>
+        <w:t xml:space="preserve"> afin de comprendre ce qui est attendu en </w:t>
+      </w:r>
+      <w:r>
+        <w:t>PHP</w:t>
+      </w:r>
+      <w:r>
+        <w:t>.</w:t>
+      </w:r>
+    </w:p>
+    <w:p>
+      <w:pPr>
+        <w:pStyle w:val="Sansinterligne"/>
+      </w:pPr>
+      <w:r>
+        <w:t>Sinon voir le Gantt.</w:t>
+      </w:r>
+    </w:p>
+    <w:p>
+      <w:pPr>
+        <w:pStyle w:val="Titre1"/>
+      </w:pPr>
+      <w:r>
+        <w:t>Outils de gestion de projets :</w:t>
+      </w:r>
+    </w:p>
+    <w:p>
+      <w:pPr>
+        <w:pStyle w:val="Sansinterligne"/>
+      </w:pPr>
+      <w:r>
+        <w:t>Discord : Afin de communiquer en instantané avec tout le groupe et depuis n’importe quel support.</w:t>
+      </w:r>
+    </w:p>
+    <w:p>
+      <w:pPr>
+        <w:pStyle w:val="Sansinterligne"/>
+      </w:pPr>
+      <w:r>
+        <w:t>GIT : Permet de centraliser et sécuriser</w:t>
+      </w:r>
+      <w:r>
+        <w:t xml:space="preserve"> notre avancement</w:t>
+      </w:r>
+      <w:r>
+        <w:t xml:space="preserve"> sur un dépôt </w:t>
+      </w:r>
+      <w:r>
+        <w:t>GitHub</w:t>
+      </w:r>
+      <w:r>
+        <w:t>.</w:t>
+      </w:r>
+    </w:p>
+    <w:p>
+      <w:pPr>
+        <w:pStyle w:val="Sansinterligne"/>
+      </w:pPr>
+      <w:r>
+        <w:t xml:space="preserve">Gantt (MS Project) : </w:t>
+      </w:r>
+      <w:r>
+        <w:t>Organise notre planning sur le</w:t>
+      </w:r>
+      <w:r>
+        <w:t>s semaines à venir afin</w:t>
+      </w:r>
+      <w:r>
+        <w:t xml:space="preserve"> </w:t>
+      </w:r>
+      <w:r>
+        <w:t>de déterminer les tâches à faire, en cours et restantes.</w:t>
+      </w:r>
+    </w:p>
+    <w:p>
+      <w:pPr>
+        <w:pStyle w:val="Sansinterligne"/>
+      </w:pPr>
+      <w:bookmarkStart w:id="0" w:name="_GoBack"/>
+      <w:bookmarkEnd w:id="0"/>
+      <w:r>
         <w:rPr>
-          <w:rFonts w:ascii="Arial" w:hAnsi="Arial" w:cs="Arial"/>
-          <w:b/>
-          <w:color w:val="FF0000"/>
-          <w:sz w:val="52"/>
-          <w:u w:val="single"/>
+          <w:noProof/>
         </w:rPr>
-      </w:pPr>
-      <w:proofErr w:type="spellStart"/>
-      <w:r>
-        <w:rPr>
-          <w:rFonts w:ascii="Arial" w:hAnsi="Arial" w:cs="Arial"/>
-          <w:b/>
-          <w:color w:val="FF0000"/>
-          <w:sz w:val="52"/>
-          <w:u w:val="single"/>
-        </w:rPr>
-        <w:t>Spec</w:t>
-      </w:r>
-      <w:proofErr w:type="spellEnd"/>
-    </w:p>
-    <w:p>
-      <w:pPr>
-        <w:jc w:val="center"/>
-        <w:rPr>
-          <w:rFonts w:ascii="Arial" w:hAnsi="Arial" w:cs="Arial"/>
-          <w:b/>
-          <w:sz w:val="52"/>
-          <w:u w:val="single"/>
-        </w:rPr>
-      </w:pPr>
-    </w:p>
-    <w:p>
-      <w:pPr>
-        <w:rPr>
-          <w:rFonts w:ascii="Arial" w:hAnsi="Arial" w:cs="Arial"/>
-          <w:b/>
-          <w:sz w:val="36"/>
-        </w:rPr>
-      </w:pPr>
-      <w:r>
-        <w:rPr>
-          <w:rFonts w:ascii="Arial" w:hAnsi="Arial" w:cs="Arial"/>
-          <w:b/>
-          <w:sz w:val="40"/>
-        </w:rPr>
-        <w:t>Onglets :</w:t>
-      </w:r>
-    </w:p>
-    <w:p>
-      <w:pPr>
-        <w:rPr>
-          <w:rFonts w:ascii="Arial" w:hAnsi="Arial" w:cs="Arial"/>
-          <w:sz w:val="32"/>
-          <w:u w:val="single"/>
-        </w:rPr>
-      </w:pPr>
-      <w:r>
-        <w:rPr>
-          <w:rFonts w:ascii="Arial" w:hAnsi="Arial" w:cs="Arial"/>
-          <w:sz w:val="32"/>
-          <w:u w:val="single"/>
-        </w:rPr>
-        <w:t>Accueil :</w:t>
-      </w:r>
-    </w:p>
-    <w:p>
-      <w:pPr>
-        <w:pStyle w:val="Paragraphedeliste"/>
-        <w:numPr>
-          <w:ilvl w:val="0"/>
-          <w:numId w:val="1"/>
-        </w:numPr>
-        <w:rPr>
-          <w:rFonts w:ascii="Arial" w:hAnsi="Arial" w:cs="Arial"/>
-          <w:sz w:val="28"/>
-        </w:rPr>
-      </w:pPr>
-      <w:r>
-        <w:rPr>
-          <w:rFonts w:ascii="Arial" w:hAnsi="Arial" w:cs="Arial"/>
-          <w:sz w:val="28"/>
-        </w:rPr>
-        <w:t>Barre de recherche</w:t>
-      </w:r>
-    </w:p>
-    <w:p>
-      <w:pPr>
-        <w:rPr>
-          <w:rFonts w:ascii="Arial" w:hAnsi="Arial" w:cs="Arial"/>
-          <w:sz w:val="28"/>
-        </w:rPr>
-      </w:pPr>
-    </w:p>
-    <w:p>
-      <w:pPr>
-        <w:rPr>
-          <w:rFonts w:ascii="Arial" w:hAnsi="Arial" w:cs="Arial"/>
-          <w:sz w:val="32"/>
-          <w:u w:val="single"/>
-        </w:rPr>
-      </w:pPr>
-      <w:r>
-        <w:rPr>
-          <w:rFonts w:ascii="Arial" w:hAnsi="Arial" w:cs="Arial"/>
-          <w:sz w:val="32"/>
-          <w:u w:val="single"/>
-        </w:rPr>
-        <w:t>Recettes :</w:t>
-      </w:r>
-    </w:p>
-    <w:p>
-      <w:pPr>
-        <w:pStyle w:val="Paragraphedeliste"/>
-        <w:numPr>
-          <w:ilvl w:val="0"/>
-          <w:numId w:val="1"/>
-        </w:numPr>
-        <w:rPr>
-          <w:rFonts w:ascii="Arial" w:hAnsi="Arial" w:cs="Arial"/>
-          <w:sz w:val="28"/>
-        </w:rPr>
-      </w:pPr>
-      <w:r>
-        <w:rPr>
-          <w:rFonts w:ascii="Arial" w:hAnsi="Arial" w:cs="Arial"/>
-          <w:sz w:val="28"/>
-        </w:rPr>
-        <w:t>Grille des recettes (par fiches)</w:t>
-      </w:r>
-    </w:p>
-    <w:p>
-      <w:pPr>
-        <w:rPr>
-          <w:rFonts w:ascii="Arial" w:hAnsi="Arial" w:cs="Arial"/>
-          <w:sz w:val="28"/>
-        </w:rPr>
-      </w:pPr>
-    </w:p>
-    <w:p>
-      <w:pPr>
-        <w:rPr>
-          <w:rFonts w:ascii="Arial" w:hAnsi="Arial" w:cs="Arial"/>
-          <w:sz w:val="32"/>
-          <w:u w:val="single"/>
-        </w:rPr>
-      </w:pPr>
-      <w:r>
-        <w:rPr>
-          <w:rFonts w:ascii="Arial" w:hAnsi="Arial" w:cs="Arial"/>
-          <w:sz w:val="32"/>
-          <w:u w:val="single"/>
-        </w:rPr>
-        <w:t>Espace membre :</w:t>
-      </w:r>
-    </w:p>
-    <w:p>
-      <w:pPr>
-        <w:pStyle w:val="Paragraphedeliste"/>
-        <w:numPr>
-          <w:ilvl w:val="0"/>
-          <w:numId w:val="1"/>
-        </w:numPr>
-        <w:rPr>
-          <w:rFonts w:ascii="Arial" w:hAnsi="Arial" w:cs="Arial"/>
-          <w:sz w:val="32"/>
-          <w:u w:val="single"/>
-        </w:rPr>
-      </w:pPr>
-      <w:r>
-        <w:rPr>
-          <w:rFonts w:ascii="Arial" w:hAnsi="Arial" w:cs="Arial"/>
-          <w:sz w:val="28"/>
-        </w:rPr>
-        <w:t>Contact (&lt;</w:t>
-      </w:r>
-      <w:proofErr w:type="spellStart"/>
-      <w:r>
-        <w:rPr>
-          <w:rFonts w:ascii="Arial" w:hAnsi="Arial" w:cs="Arial"/>
-          <w:sz w:val="28"/>
-        </w:rPr>
-        <w:t>footer</w:t>
-      </w:r>
-      <w:proofErr w:type="spellEnd"/>
-      <w:r>
-        <w:rPr>
-          <w:rFonts w:ascii="Arial" w:hAnsi="Arial" w:cs="Arial"/>
-          <w:sz w:val="28"/>
-        </w:rPr>
-        <w:t>&gt;)</w:t>
-      </w:r>
-    </w:p>
-    <w:p>
-      <w:pPr>
-        <w:pStyle w:val="Paragraphedeliste"/>
-        <w:numPr>
-          <w:ilvl w:val="0"/>
-          <w:numId w:val="1"/>
-        </w:numPr>
-        <w:rPr>
-          <w:rFonts w:ascii="Arial" w:hAnsi="Arial" w:cs="Arial"/>
-          <w:sz w:val="32"/>
-          <w:u w:val="single"/>
-        </w:rPr>
-      </w:pPr>
-      <w:r>
-        <w:rPr>
-          <w:rFonts w:ascii="Arial" w:hAnsi="Arial" w:cs="Arial"/>
-          <w:sz w:val="28"/>
-        </w:rPr>
-        <w:t xml:space="preserve">Connexion/Inscription </w:t>
-      </w:r>
-    </w:p>
-    <w:p>
-      <w:pPr>
-        <w:pStyle w:val="Paragraphedeliste"/>
-        <w:numPr>
-          <w:ilvl w:val="0"/>
-          <w:numId w:val="1"/>
-        </w:numPr>
-        <w:rPr>
-          <w:rFonts w:ascii="Arial" w:hAnsi="Arial" w:cs="Arial"/>
-          <w:sz w:val="32"/>
-          <w:u w:val="single"/>
-        </w:rPr>
-      </w:pPr>
-      <w:r>
-        <w:rPr>
-          <w:rFonts w:ascii="Arial" w:hAnsi="Arial" w:cs="Arial"/>
-          <w:sz w:val="28"/>
-        </w:rPr>
-        <w:t>Proposition de recette</w:t>
-      </w:r>
-    </w:p>
-    <w:p>
-      <w:pPr>
-        <w:rPr>
-          <w:rFonts w:ascii="Arial" w:hAnsi="Arial" w:cs="Arial"/>
-          <w:sz w:val="32"/>
-          <w:u w:val="single"/>
-        </w:rPr>
-      </w:pPr>
-    </w:p>
-    <w:p>
-      <w:pPr>
-        <w:rPr>
-          <w:rFonts w:ascii="Arial" w:hAnsi="Arial" w:cs="Arial"/>
-          <w:b/>
-          <w:sz w:val="40"/>
-        </w:rPr>
-      </w:pPr>
-      <w:r>
-        <w:rPr>
-          <w:rFonts w:ascii="Arial" w:hAnsi="Arial" w:cs="Arial"/>
-          <w:b/>
-          <w:sz w:val="40"/>
-        </w:rPr>
-        <w:t xml:space="preserve">Pages en </w:t>
-      </w:r>
-      <w:proofErr w:type="gramStart"/>
-      <w:r>
-        <w:rPr>
-          <w:rFonts w:ascii="Arial" w:hAnsi="Arial" w:cs="Arial"/>
-          <w:b/>
-          <w:sz w:val="40"/>
-        </w:rPr>
-        <w:t>+:</w:t>
-      </w:r>
-      <w:proofErr w:type="gramEnd"/>
-    </w:p>
-    <w:p>
-      <w:pPr>
-        <w:rPr>
-          <w:rFonts w:ascii="Arial" w:hAnsi="Arial" w:cs="Arial"/>
-          <w:sz w:val="32"/>
-        </w:rPr>
-      </w:pPr>
-      <w:r>
-        <w:rPr>
-          <w:rFonts w:ascii="Arial" w:hAnsi="Arial" w:cs="Arial"/>
-          <w:sz w:val="32"/>
-        </w:rPr>
-        <w:t>Interface d’admin</w:t>
+        <w:lastRenderedPageBreak/>
+        <w:drawing>
+          <wp:anchor distT="0" distB="0" distL="114300" distR="114300" simplePos="0" relativeHeight="251658240" behindDoc="1" locked="0" layoutInCell="1" allowOverlap="1" wp14:anchorId="6C1426BA" wp14:editId="4FB16627">
+            <wp:simplePos x="0" y="0"/>
+            <wp:positionH relativeFrom="margin">
+              <wp:align>center</wp:align>
+            </wp:positionH>
+            <wp:positionV relativeFrom="paragraph">
+              <wp:posOffset>0</wp:posOffset>
+            </wp:positionV>
+            <wp:extent cx="6613776" cy="3648075"/>
+            <wp:effectExtent l="0" t="0" r="0" b="0"/>
+            <wp:wrapTopAndBottom/>
+            <wp:docPr id="1" name="Image 1"/>
+            <wp:cNvGraphicFramePr>
+              <a:graphicFrameLocks xmlns:a="http://schemas.openxmlformats.org/drawingml/2006/main" noChangeAspect="1"/>
+            </wp:cNvGraphicFramePr>
+            <a:graphic xmlns:a="http://schemas.openxmlformats.org/drawingml/2006/main">
+              <a:graphicData uri="http://schemas.openxmlformats.org/drawingml/2006/picture">
+                <pic:pic xmlns:pic="http://schemas.openxmlformats.org/drawingml/2006/picture">
+                  <pic:nvPicPr>
+                    <pic:cNvPr id="1" name=""/>
+                    <pic:cNvPicPr/>
+                  </pic:nvPicPr>
+                  <pic:blipFill>
+                    <a:blip r:embed="rId5">
+                      <a:extLst>
+                        <a:ext uri="{28A0092B-C50C-407E-A947-70E740481C1C}">
+                          <a14:useLocalDpi xmlns:a14="http://schemas.microsoft.com/office/drawing/2010/main" val="0"/>
+                        </a:ext>
+                      </a:extLst>
+                    </a:blip>
+                    <a:stretch>
+                      <a:fillRect/>
+                    </a:stretch>
+                  </pic:blipFill>
+                  <pic:spPr>
+                    <a:xfrm>
+                      <a:off x="0" y="0"/>
+                      <a:ext cx="6613776" cy="3648075"/>
+                    </a:xfrm>
+                    <a:prstGeom prst="rect">
+                      <a:avLst/>
+                    </a:prstGeom>
+                  </pic:spPr>
+                </pic:pic>
+              </a:graphicData>
+            </a:graphic>
+            <wp14:sizeRelH relativeFrom="page">
+              <wp14:pctWidth>0</wp14:pctWidth>
+            </wp14:sizeRelH>
+            <wp14:sizeRelV relativeFrom="page">
+              <wp14:pctHeight>0</wp14:pctHeight>
+            </wp14:sizeRelV>
+          </wp:anchor>
+        </w:drawing>
       </w:r>
     </w:p>
     <w:sectPr>
-      <w:pgSz w:w="595.30pt" w:h="841.90pt"/>
-      <w:pgMar w:top="70.85pt" w:right="70.85pt" w:bottom="70.85pt" w:left="70.85pt" w:header="35.40pt" w:footer="35.40pt" w:gutter="0pt"/>
-      <w:cols w:space="35.40pt"/>
+      <w:pgSz w:w="11906" w:h="16838"/>
+      <w:pgMar w:top="1417" w:right="1417" w:bottom="1417" w:left="1417" w:header="708" w:footer="708" w:gutter="0"/>
+      <w:cols w:space="708"/>
       <w:docGrid w:linePitch="360"/>
     </w:sectPr>
   </w:body>
@@ -302,29 +382,29 @@
 </file>
 
 <file path=word/numbering.xml><?xml version="1.0" encoding="utf-8"?>
-<w:numbering xmlns:cx="http://schemas.microsoft.com/office/drawing/2014/chartex" xmlns:cx1="http://schemas.microsoft.com/office/drawing/2015/9/8/chartex" xmlns:cx2="http://schemas.microsoft.com/office/drawing/2015/10/21/chartex" xmlns:cx3="http://schemas.microsoft.com/office/drawing/2016/5/9/chartex" xmlns:cx4="http://schemas.microsoft.com/office/drawing/2016/5/10/chartex" xmlns:cx5="http://schemas.microsoft.com/office/drawing/2016/5/11/chartex" xmlns:cx6="http://schemas.microsoft.com/office/drawing/2016/5/12/chartex" xmlns:cx7="http://schemas.microsoft.com/office/drawing/2016/5/13/chartex" xmlns:cx8="http://schemas.microsoft.com/office/drawing/2016/5/14/chartex" xmlns:mc="http://schemas.openxmlformats.org/markup-compatibility/2006" xmlns:aink="http://schemas.microsoft.com/office/drawing/2016/ink" xmlns:am3d="http://schemas.microsoft.com/office/drawing/2017/model3d" xmlns:o="urn:schemas-microsoft-com:office:office" xmlns:r="http://purl.oclc.org/ooxml/officeDocument/relationships" xmlns:m="http://purl.oclc.org/ooxml/officeDocument/math" xmlns:v="urn:schemas-microsoft-com:vml" xmlns:wp14="http://schemas.microsoft.com/office/word/2010/wordprocessingDrawing" xmlns:wp="http://purl.oclc.org/ooxml/drawingml/wordprocessingDrawing" xmlns:w10="urn:schemas-microsoft-com:office:word" xmlns:w="http://purl.oclc.org/ooxml/wordprocessingml/main" xmlns:w14="http://schemas.microsoft.com/office/word/2010/wordml" xmlns:w15="http://schemas.microsoft.com/office/word/2012/wordml" xmlns:w16cid="http://schemas.microsoft.com/office/word/2016/wordml/cid" xmlns:w16se="http://schemas.microsoft.com/office/word/2015/wordml/symex" xmlns:wpi="http://schemas.microsoft.com/office/word/2010/wordprocessingInk" xmlns:wne="http://schemas.microsoft.com/office/word/2006/wordml" mc:Ignorable="w14 w15 w16se w16cid wne wp14">
+<w:numbering xmlns:wpc="http://schemas.microsoft.com/office/word/2010/wordprocessingCanvas" xmlns:cx="http://schemas.microsoft.com/office/drawing/2014/chartex" xmlns:cx1="http://schemas.microsoft.com/office/drawing/2015/9/8/chartex" xmlns:cx2="http://schemas.microsoft.com/office/drawing/2015/10/21/chartex" xmlns:cx3="http://schemas.microsoft.com/office/drawing/2016/5/9/chartex" xmlns:cx4="http://schemas.microsoft.com/office/drawing/2016/5/10/chartex" xmlns:cx5="http://schemas.microsoft.com/office/drawing/2016/5/11/chartex" xmlns:cx6="http://schemas.microsoft.com/office/drawing/2016/5/12/chartex" xmlns:cx7="http://schemas.microsoft.com/office/drawing/2016/5/13/chartex" xmlns:cx8="http://schemas.microsoft.com/office/drawing/2016/5/14/chartex" xmlns:mc="http://schemas.openxmlformats.org/markup-compatibility/2006" xmlns:aink="http://schemas.microsoft.com/office/drawing/2016/ink" xmlns:am3d="http://schemas.microsoft.com/office/drawing/2017/model3d" xmlns:o="urn:schemas-microsoft-com:office:office" xmlns:r="http://schemas.openxmlformats.org/officeDocument/2006/relationships" xmlns:m="http://schemas.openxmlformats.org/officeDocument/2006/math" xmlns:v="urn:schemas-microsoft-com:vml" xmlns:wp14="http://schemas.microsoft.com/office/word/2010/wordprocessingDrawing" xmlns:wp="http://schemas.openxmlformats.org/drawingml/2006/wordprocessingDrawing" xmlns:w10="urn:schemas-microsoft-com:office:word" xmlns:w="http://schemas.openxmlformats.org/wordprocessingml/2006/main" xmlns:w14="http://schemas.microsoft.com/office/word/2010/wordml" xmlns:w15="http://schemas.microsoft.com/office/word/2012/wordml" xmlns:w16cid="http://schemas.microsoft.com/office/word/2016/wordml/cid" xmlns:w16se="http://schemas.microsoft.com/office/word/2015/wordml/symex" xmlns:wpg="http://schemas.microsoft.com/office/word/2010/wordprocessingGroup" xmlns:wpi="http://schemas.microsoft.com/office/word/2010/wordprocessingInk" xmlns:wne="http://schemas.microsoft.com/office/word/2006/wordml" xmlns:wps="http://schemas.microsoft.com/office/word/2010/wordprocessingShape" mc:Ignorable="w14 w15 w16se w16cid wp14">
   <w:abstractNum w:abstractNumId="0" w15:restartNumberingAfterBreak="0">
-    <w:nsid w:val="4808166C"/>
+    <w:nsid w:val="10F06DFD"/>
     <w:multiLevelType w:val="hybridMultilevel"/>
-    <w:tmpl w:val="8FFC1CEA"/>
-    <w:lvl w:ilvl="0" w:tplc="C0F6307C">
-      <w:numFmt w:val="bullet"/>
-      <w:lvlText w:val="-"/>
-      <w:lvlJc w:val="start"/>
-      <w:pPr>
-        <w:ind w:start="36pt" w:hanging="18pt"/>
-      </w:pPr>
-      <w:rPr>
-        <w:rFonts w:ascii="Calibri" w:eastAsiaTheme="minorHAnsi" w:hAnsi="Calibri" w:cs="Calibri" w:hint="default"/>
+    <w:tmpl w:val="5BECC3CE"/>
+    <w:lvl w:ilvl="0" w:tplc="92040C6E">
+      <w:numFmt w:val="bullet"/>
+      <w:lvlText w:val=""/>
+      <w:lvlJc w:val="left"/>
+      <w:pPr>
+        <w:ind w:left="1065" w:hanging="360"/>
+      </w:pPr>
+      <w:rPr>
+        <w:rFonts w:ascii="Wingdings" w:eastAsiaTheme="minorHAnsi" w:hAnsi="Wingdings" w:cstheme="minorBidi" w:hint="default"/>
       </w:rPr>
     </w:lvl>
     <w:lvl w:ilvl="1" w:tplc="040C0003" w:tentative="1">
       <w:start w:val="1"/>
       <w:numFmt w:val="bullet"/>
       <w:lvlText w:val="o"/>
-      <w:lvlJc w:val="start"/>
-      <w:pPr>
-        <w:ind w:start="72pt" w:hanging="18pt"/>
+      <w:lvlJc w:val="left"/>
+      <w:pPr>
+        <w:ind w:left="1785" w:hanging="360"/>
       </w:pPr>
       <w:rPr>
         <w:rFonts w:ascii="Courier New" w:hAnsi="Courier New" w:cs="Courier New" w:hint="default"/>
@@ -334,9 +414,9 @@
       <w:start w:val="1"/>
       <w:numFmt w:val="bullet"/>
       <w:lvlText w:val=""/>
-      <w:lvlJc w:val="start"/>
-      <w:pPr>
-        <w:ind w:start="108pt" w:hanging="18pt"/>
+      <w:lvlJc w:val="left"/>
+      <w:pPr>
+        <w:ind w:left="2505" w:hanging="360"/>
       </w:pPr>
       <w:rPr>
         <w:rFonts w:ascii="Wingdings" w:hAnsi="Wingdings" w:hint="default"/>
@@ -346,9 +426,9 @@
       <w:start w:val="1"/>
       <w:numFmt w:val="bullet"/>
       <w:lvlText w:val=""/>
-      <w:lvlJc w:val="start"/>
-      <w:pPr>
-        <w:ind w:start="144pt" w:hanging="18pt"/>
+      <w:lvlJc w:val="left"/>
+      <w:pPr>
+        <w:ind w:left="3225" w:hanging="360"/>
       </w:pPr>
       <w:rPr>
         <w:rFonts w:ascii="Symbol" w:hAnsi="Symbol" w:hint="default"/>
@@ -358,9 +438,9 @@
       <w:start w:val="1"/>
       <w:numFmt w:val="bullet"/>
       <w:lvlText w:val="o"/>
-      <w:lvlJc w:val="start"/>
-      <w:pPr>
-        <w:ind w:start="180pt" w:hanging="18pt"/>
+      <w:lvlJc w:val="left"/>
+      <w:pPr>
+        <w:ind w:left="3945" w:hanging="360"/>
       </w:pPr>
       <w:rPr>
         <w:rFonts w:ascii="Courier New" w:hAnsi="Courier New" w:cs="Courier New" w:hint="default"/>
@@ -370,9 +450,9 @@
       <w:start w:val="1"/>
       <w:numFmt w:val="bullet"/>
       <w:lvlText w:val=""/>
-      <w:lvlJc w:val="start"/>
-      <w:pPr>
-        <w:ind w:start="216pt" w:hanging="18pt"/>
+      <w:lvlJc w:val="left"/>
+      <w:pPr>
+        <w:ind w:left="4665" w:hanging="360"/>
       </w:pPr>
       <w:rPr>
         <w:rFonts w:ascii="Wingdings" w:hAnsi="Wingdings" w:hint="default"/>
@@ -382,9 +462,9 @@
       <w:start w:val="1"/>
       <w:numFmt w:val="bullet"/>
       <w:lvlText w:val=""/>
-      <w:lvlJc w:val="start"/>
-      <w:pPr>
-        <w:ind w:start="252pt" w:hanging="18pt"/>
+      <w:lvlJc w:val="left"/>
+      <w:pPr>
+        <w:ind w:left="5385" w:hanging="360"/>
       </w:pPr>
       <w:rPr>
         <w:rFonts w:ascii="Symbol" w:hAnsi="Symbol" w:hint="default"/>
@@ -394,9 +474,9 @@
       <w:start w:val="1"/>
       <w:numFmt w:val="bullet"/>
       <w:lvlText w:val="o"/>
-      <w:lvlJc w:val="start"/>
-      <w:pPr>
-        <w:ind w:start="288pt" w:hanging="18pt"/>
+      <w:lvlJc w:val="left"/>
+      <w:pPr>
+        <w:ind w:left="6105" w:hanging="360"/>
       </w:pPr>
       <w:rPr>
         <w:rFonts w:ascii="Courier New" w:hAnsi="Courier New" w:cs="Courier New" w:hint="default"/>
@@ -406,9 +486,233 @@
       <w:start w:val="1"/>
       <w:numFmt w:val="bullet"/>
       <w:lvlText w:val=""/>
-      <w:lvlJc w:val="start"/>
-      <w:pPr>
-        <w:ind w:start="324pt" w:hanging="18pt"/>
+      <w:lvlJc w:val="left"/>
+      <w:pPr>
+        <w:ind w:left="6825" w:hanging="360"/>
+      </w:pPr>
+      <w:rPr>
+        <w:rFonts w:ascii="Wingdings" w:hAnsi="Wingdings" w:hint="default"/>
+      </w:rPr>
+    </w:lvl>
+  </w:abstractNum>
+  <w:abstractNum w:abstractNumId="1" w15:restartNumberingAfterBreak="0">
+    <w:nsid w:val="38026FDE"/>
+    <w:multiLevelType w:val="hybridMultilevel"/>
+    <w:tmpl w:val="873C687A"/>
+    <w:lvl w:ilvl="0" w:tplc="DDBC2D9E">
+      <w:numFmt w:val="bullet"/>
+      <w:lvlText w:val=""/>
+      <w:lvlJc w:val="left"/>
+      <w:pPr>
+        <w:ind w:left="3192" w:hanging="360"/>
+      </w:pPr>
+      <w:rPr>
+        <w:rFonts w:ascii="Wingdings" w:eastAsiaTheme="minorHAnsi" w:hAnsi="Wingdings" w:cstheme="minorBidi" w:hint="default"/>
+      </w:rPr>
+    </w:lvl>
+    <w:lvl w:ilvl="1" w:tplc="040C0003" w:tentative="1">
+      <w:start w:val="1"/>
+      <w:numFmt w:val="bullet"/>
+      <w:lvlText w:val="o"/>
+      <w:lvlJc w:val="left"/>
+      <w:pPr>
+        <w:ind w:left="3912" w:hanging="360"/>
+      </w:pPr>
+      <w:rPr>
+        <w:rFonts w:ascii="Courier New" w:hAnsi="Courier New" w:cs="Courier New" w:hint="default"/>
+      </w:rPr>
+    </w:lvl>
+    <w:lvl w:ilvl="2" w:tplc="040C0005" w:tentative="1">
+      <w:start w:val="1"/>
+      <w:numFmt w:val="bullet"/>
+      <w:lvlText w:val=""/>
+      <w:lvlJc w:val="left"/>
+      <w:pPr>
+        <w:ind w:left="4632" w:hanging="360"/>
+      </w:pPr>
+      <w:rPr>
+        <w:rFonts w:ascii="Wingdings" w:hAnsi="Wingdings" w:hint="default"/>
+      </w:rPr>
+    </w:lvl>
+    <w:lvl w:ilvl="3" w:tplc="040C0001" w:tentative="1">
+      <w:start w:val="1"/>
+      <w:numFmt w:val="bullet"/>
+      <w:lvlText w:val=""/>
+      <w:lvlJc w:val="left"/>
+      <w:pPr>
+        <w:ind w:left="5352" w:hanging="360"/>
+      </w:pPr>
+      <w:rPr>
+        <w:rFonts w:ascii="Symbol" w:hAnsi="Symbol" w:hint="default"/>
+      </w:rPr>
+    </w:lvl>
+    <w:lvl w:ilvl="4" w:tplc="040C0003" w:tentative="1">
+      <w:start w:val="1"/>
+      <w:numFmt w:val="bullet"/>
+      <w:lvlText w:val="o"/>
+      <w:lvlJc w:val="left"/>
+      <w:pPr>
+        <w:ind w:left="6072" w:hanging="360"/>
+      </w:pPr>
+      <w:rPr>
+        <w:rFonts w:ascii="Courier New" w:hAnsi="Courier New" w:cs="Courier New" w:hint="default"/>
+      </w:rPr>
+    </w:lvl>
+    <w:lvl w:ilvl="5" w:tplc="040C0005" w:tentative="1">
+      <w:start w:val="1"/>
+      <w:numFmt w:val="bullet"/>
+      <w:lvlText w:val=""/>
+      <w:lvlJc w:val="left"/>
+      <w:pPr>
+        <w:ind w:left="6792" w:hanging="360"/>
+      </w:pPr>
+      <w:rPr>
+        <w:rFonts w:ascii="Wingdings" w:hAnsi="Wingdings" w:hint="default"/>
+      </w:rPr>
+    </w:lvl>
+    <w:lvl w:ilvl="6" w:tplc="040C0001" w:tentative="1">
+      <w:start w:val="1"/>
+      <w:numFmt w:val="bullet"/>
+      <w:lvlText w:val=""/>
+      <w:lvlJc w:val="left"/>
+      <w:pPr>
+        <w:ind w:left="7512" w:hanging="360"/>
+      </w:pPr>
+      <w:rPr>
+        <w:rFonts w:ascii="Symbol" w:hAnsi="Symbol" w:hint="default"/>
+      </w:rPr>
+    </w:lvl>
+    <w:lvl w:ilvl="7" w:tplc="040C0003" w:tentative="1">
+      <w:start w:val="1"/>
+      <w:numFmt w:val="bullet"/>
+      <w:lvlText w:val="o"/>
+      <w:lvlJc w:val="left"/>
+      <w:pPr>
+        <w:ind w:left="8232" w:hanging="360"/>
+      </w:pPr>
+      <w:rPr>
+        <w:rFonts w:ascii="Courier New" w:hAnsi="Courier New" w:cs="Courier New" w:hint="default"/>
+      </w:rPr>
+    </w:lvl>
+    <w:lvl w:ilvl="8" w:tplc="040C0005" w:tentative="1">
+      <w:start w:val="1"/>
+      <w:numFmt w:val="bullet"/>
+      <w:lvlText w:val=""/>
+      <w:lvlJc w:val="left"/>
+      <w:pPr>
+        <w:ind w:left="8952" w:hanging="360"/>
+      </w:pPr>
+      <w:rPr>
+        <w:rFonts w:ascii="Wingdings" w:hAnsi="Wingdings" w:hint="default"/>
+      </w:rPr>
+    </w:lvl>
+  </w:abstractNum>
+  <w:abstractNum w:abstractNumId="2" w15:restartNumberingAfterBreak="0">
+    <w:nsid w:val="5D3E510C"/>
+    <w:multiLevelType w:val="hybridMultilevel"/>
+    <w:tmpl w:val="9314071C"/>
+    <w:lvl w:ilvl="0" w:tplc="2E20D798">
+      <w:numFmt w:val="bullet"/>
+      <w:lvlText w:val=""/>
+      <w:lvlJc w:val="left"/>
+      <w:pPr>
+        <w:ind w:left="3192" w:hanging="360"/>
+      </w:pPr>
+      <w:rPr>
+        <w:rFonts w:ascii="Wingdings" w:eastAsiaTheme="minorHAnsi" w:hAnsi="Wingdings" w:cstheme="minorBidi" w:hint="default"/>
+      </w:rPr>
+    </w:lvl>
+    <w:lvl w:ilvl="1" w:tplc="040C0003" w:tentative="1">
+      <w:start w:val="1"/>
+      <w:numFmt w:val="bullet"/>
+      <w:lvlText w:val="o"/>
+      <w:lvlJc w:val="left"/>
+      <w:pPr>
+        <w:ind w:left="3912" w:hanging="360"/>
+      </w:pPr>
+      <w:rPr>
+        <w:rFonts w:ascii="Courier New" w:hAnsi="Courier New" w:cs="Courier New" w:hint="default"/>
+      </w:rPr>
+    </w:lvl>
+    <w:lvl w:ilvl="2" w:tplc="040C0005" w:tentative="1">
+      <w:start w:val="1"/>
+      <w:numFmt w:val="bullet"/>
+      <w:lvlText w:val=""/>
+      <w:lvlJc w:val="left"/>
+      <w:pPr>
+        <w:ind w:left="4632" w:hanging="360"/>
+      </w:pPr>
+      <w:rPr>
+        <w:rFonts w:ascii="Wingdings" w:hAnsi="Wingdings" w:hint="default"/>
+      </w:rPr>
+    </w:lvl>
+    <w:lvl w:ilvl="3" w:tplc="040C0001" w:tentative="1">
+      <w:start w:val="1"/>
+      <w:numFmt w:val="bullet"/>
+      <w:lvlText w:val=""/>
+      <w:lvlJc w:val="left"/>
+      <w:pPr>
+        <w:ind w:left="5352" w:hanging="360"/>
+      </w:pPr>
+      <w:rPr>
+        <w:rFonts w:ascii="Symbol" w:hAnsi="Symbol" w:hint="default"/>
+      </w:rPr>
+    </w:lvl>
+    <w:lvl w:ilvl="4" w:tplc="040C0003" w:tentative="1">
+      <w:start w:val="1"/>
+      <w:numFmt w:val="bullet"/>
+      <w:lvlText w:val="o"/>
+      <w:lvlJc w:val="left"/>
+      <w:pPr>
+        <w:ind w:left="6072" w:hanging="360"/>
+      </w:pPr>
+      <w:rPr>
+        <w:rFonts w:ascii="Courier New" w:hAnsi="Courier New" w:cs="Courier New" w:hint="default"/>
+      </w:rPr>
+    </w:lvl>
+    <w:lvl w:ilvl="5" w:tplc="040C0005" w:tentative="1">
+      <w:start w:val="1"/>
+      <w:numFmt w:val="bullet"/>
+      <w:lvlText w:val=""/>
+      <w:lvlJc w:val="left"/>
+      <w:pPr>
+        <w:ind w:left="6792" w:hanging="360"/>
+      </w:pPr>
+      <w:rPr>
+        <w:rFonts w:ascii="Wingdings" w:hAnsi="Wingdings" w:hint="default"/>
+      </w:rPr>
+    </w:lvl>
+    <w:lvl w:ilvl="6" w:tplc="040C0001" w:tentative="1">
+      <w:start w:val="1"/>
+      <w:numFmt w:val="bullet"/>
+      <w:lvlText w:val=""/>
+      <w:lvlJc w:val="left"/>
+      <w:pPr>
+        <w:ind w:left="7512" w:hanging="360"/>
+      </w:pPr>
+      <w:rPr>
+        <w:rFonts w:ascii="Symbol" w:hAnsi="Symbol" w:hint="default"/>
+      </w:rPr>
+    </w:lvl>
+    <w:lvl w:ilvl="7" w:tplc="040C0003" w:tentative="1">
+      <w:start w:val="1"/>
+      <w:numFmt w:val="bullet"/>
+      <w:lvlText w:val="o"/>
+      <w:lvlJc w:val="left"/>
+      <w:pPr>
+        <w:ind w:left="8232" w:hanging="360"/>
+      </w:pPr>
+      <w:rPr>
+        <w:rFonts w:ascii="Courier New" w:hAnsi="Courier New" w:cs="Courier New" w:hint="default"/>
+      </w:rPr>
+    </w:lvl>
+    <w:lvl w:ilvl="8" w:tplc="040C0005" w:tentative="1">
+      <w:start w:val="1"/>
+      <w:numFmt w:val="bullet"/>
+      <w:lvlText w:val=""/>
+      <w:lvlJc w:val="left"/>
+      <w:pPr>
+        <w:ind w:left="8952" w:hanging="360"/>
       </w:pPr>
       <w:rPr>
         <w:rFonts w:ascii="Wingdings" w:hAnsi="Wingdings" w:hint="default"/>
@@ -417,12 +721,18 @@
   </w:abstractNum>
   <w:num w:numId="1">
     <w:abstractNumId w:val="0"/>
+  </w:num>
+  <w:num w:numId="2">
+    <w:abstractNumId w:val="2"/>
+  </w:num>
+  <w:num w:numId="3">
+    <w:abstractNumId w:val="1"/>
   </w:num>
 </w:numbering>
 </file>
 
 <file path=word/styles.xml><?xml version="1.0" encoding="utf-8"?>
-<w:styles xmlns:mc="http://schemas.openxmlformats.org/markup-compatibility/2006" xmlns:r="http://purl.oclc.org/ooxml/officeDocument/relationships" xmlns:w="http://purl.oclc.org/ooxml/wordprocessingml/main" xmlns:w14="http://schemas.microsoft.com/office/word/2010/wordml" xmlns:w15="http://schemas.microsoft.com/office/word/2012/wordml" xmlns:w16cid="http://schemas.microsoft.com/office/word/2016/wordml/cid" xmlns:w16se="http://schemas.microsoft.com/office/word/2015/wordml/symex" mc:Ignorable="w14 w15 w16se w16cid">
+<w:styles xmlns:mc="http://schemas.openxmlformats.org/markup-compatibility/2006" xmlns:r="http://schemas.openxmlformats.org/officeDocument/2006/relationships" xmlns:w="http://schemas.openxmlformats.org/wordprocessingml/2006/main" xmlns:w14="http://schemas.microsoft.com/office/word/2010/wordml" xmlns:w15="http://schemas.microsoft.com/office/word/2012/wordml" xmlns:w16cid="http://schemas.microsoft.com/office/word/2016/wordml/cid" xmlns:w16se="http://schemas.microsoft.com/office/word/2015/wordml/symex" mc:Ignorable="w14 w15 w16se w16cid">
   <w:docDefaults>
     <w:rPrDefault>
       <w:rPr>
@@ -434,7 +744,7 @@
     </w:rPrDefault>
     <w:pPrDefault>
       <w:pPr>
-        <w:spacing w:after="8pt" w:line="12.95pt" w:lineRule="auto"/>
+        <w:spacing w:after="160" w:line="259" w:lineRule="auto"/>
       </w:pPr>
     </w:pPrDefault>
   </w:docDefaults>
@@ -819,6 +1129,27 @@
     <w:name w:val="Normal"/>
     <w:qFormat/>
   </w:style>
+  <w:style w:type="paragraph" w:styleId="Titre1">
+    <w:name w:val="heading 1"/>
+    <w:basedOn w:val="Normal"/>
+    <w:next w:val="Normal"/>
+    <w:link w:val="Titre1Car"/>
+    <w:uiPriority w:val="9"/>
+    <w:qFormat/>
+    <w:rsid w:val="00152398"/>
+    <w:pPr>
+      <w:keepNext/>
+      <w:keepLines/>
+      <w:spacing w:before="240" w:after="0"/>
+      <w:outlineLvl w:val="0"/>
+    </w:pPr>
+    <w:rPr>
+      <w:rFonts w:asciiTheme="majorHAnsi" w:eastAsiaTheme="majorEastAsia" w:hAnsiTheme="majorHAnsi" w:cstheme="majorBidi"/>
+      <w:color w:val="2F5496" w:themeColor="accent1" w:themeShade="BF"/>
+      <w:sz w:val="32"/>
+      <w:szCs w:val="32"/>
+    </w:rPr>
+  </w:style>
   <w:style w:type="character" w:default="1" w:styleId="Policepardfaut">
     <w:name w:val="Default Paragraph Font"/>
     <w:uiPriority w:val="1"/>
@@ -831,12 +1162,12 @@
     <w:semiHidden/>
     <w:unhideWhenUsed/>
     <w:tblPr>
-      <w:tblInd w:w="0pt" w:type="dxa"/>
+      <w:tblInd w:w="0" w:type="dxa"/>
       <w:tblCellMar>
-        <w:top w:w="0pt" w:type="dxa"/>
-        <w:start w:w="5.40pt" w:type="dxa"/>
-        <w:bottom w:w="0pt" w:type="dxa"/>
-        <w:end w:w="5.40pt" w:type="dxa"/>
+        <w:top w:w="0" w:type="dxa"/>
+        <w:left w:w="108" w:type="dxa"/>
+        <w:bottom w:w="0" w:type="dxa"/>
+        <w:right w:w="108" w:type="dxa"/>
       </w:tblCellMar>
     </w:tblPr>
   </w:style>
@@ -846,22 +1177,78 @@
     <w:semiHidden/>
     <w:unhideWhenUsed/>
   </w:style>
+  <w:style w:type="paragraph" w:styleId="Titre">
+    <w:name w:val="Title"/>
+    <w:basedOn w:val="Normal"/>
+    <w:next w:val="Normal"/>
+    <w:link w:val="TitreCar"/>
+    <w:uiPriority w:val="10"/>
+    <w:qFormat/>
+    <w:rsid w:val="00152398"/>
+    <w:pPr>
+      <w:spacing w:after="0" w:line="240" w:lineRule="auto"/>
+      <w:contextualSpacing/>
+    </w:pPr>
+    <w:rPr>
+      <w:rFonts w:asciiTheme="majorHAnsi" w:eastAsiaTheme="majorEastAsia" w:hAnsiTheme="majorHAnsi" w:cstheme="majorBidi"/>
+      <w:spacing w:val="-10"/>
+      <w:kern w:val="28"/>
+      <w:sz w:val="56"/>
+      <w:szCs w:val="56"/>
+    </w:rPr>
+  </w:style>
+  <w:style w:type="character" w:customStyle="1" w:styleId="TitreCar">
+    <w:name w:val="Titre Car"/>
+    <w:basedOn w:val="Policepardfaut"/>
+    <w:link w:val="Titre"/>
+    <w:uiPriority w:val="10"/>
+    <w:rsid w:val="00152398"/>
+    <w:rPr>
+      <w:rFonts w:asciiTheme="majorHAnsi" w:eastAsiaTheme="majorEastAsia" w:hAnsiTheme="majorHAnsi" w:cstheme="majorBidi"/>
+      <w:spacing w:val="-10"/>
+      <w:kern w:val="28"/>
+      <w:sz w:val="56"/>
+      <w:szCs w:val="56"/>
+    </w:rPr>
+  </w:style>
+  <w:style w:type="character" w:customStyle="1" w:styleId="Titre1Car">
+    <w:name w:val="Titre 1 Car"/>
+    <w:basedOn w:val="Policepardfaut"/>
+    <w:link w:val="Titre1"/>
+    <w:uiPriority w:val="9"/>
+    <w:rsid w:val="00152398"/>
+    <w:rPr>
+      <w:rFonts w:asciiTheme="majorHAnsi" w:eastAsiaTheme="majorEastAsia" w:hAnsiTheme="majorHAnsi" w:cstheme="majorBidi"/>
+      <w:color w:val="2F5496" w:themeColor="accent1" w:themeShade="BF"/>
+      <w:sz w:val="32"/>
+      <w:szCs w:val="32"/>
+    </w:rPr>
+  </w:style>
   <w:style w:type="paragraph" w:styleId="Paragraphedeliste">
     <w:name w:val="List Paragraph"/>
     <w:basedOn w:val="Normal"/>
     <w:uiPriority w:val="34"/>
     <w:qFormat/>
-    <w:rsid w:val="002871C2"/>
+    <w:rsid w:val="00EE185A"/>
     <w:pPr>
-      <w:ind w:start="36pt"/>
+      <w:ind w:left="720"/>
       <w:contextualSpacing/>
+    </w:pPr>
+  </w:style>
+  <w:style w:type="paragraph" w:styleId="Sansinterligne">
+    <w:name w:val="No Spacing"/>
+    <w:uiPriority w:val="1"/>
+    <w:qFormat/>
+    <w:rsid w:val="00FC262B"/>
+    <w:pPr>
+      <w:spacing w:after="0" w:line="240" w:lineRule="auto"/>
     </w:pPr>
   </w:style>
 </w:styles>
 </file>
 
 <file path=word/theme/theme1.xml><?xml version="1.0" encoding="utf-8"?>
-<a:theme xmlns:a="http://purl.oclc.org/ooxml/drawingml/main" name="Thème Office">
+<a:theme xmlns:a="http://schemas.openxmlformats.org/drawingml/2006/main" name="Thème Office">
   <a:themeElements>
     <a:clrScheme name="Office">
       <a:dk1>
@@ -1014,25 +1401,25 @@
         </a:solidFill>
         <a:gradFill rotWithShape="1">
           <a:gsLst>
-            <a:gs pos="0%">
+            <a:gs pos="0">
               <a:schemeClr val="phClr">
-                <a:lumMod val="110%"/>
-                <a:satMod val="105%"/>
-                <a:tint val="67%"/>
+                <a:lumMod val="110000"/>
+                <a:satMod val="105000"/>
+                <a:tint val="67000"/>
               </a:schemeClr>
             </a:gs>
-            <a:gs pos="50%">
+            <a:gs pos="50000">
               <a:schemeClr val="phClr">
-                <a:lumMod val="105%"/>
-                <a:satMod val="103%"/>
-                <a:tint val="73%"/>
+                <a:lumMod val="105000"/>
+                <a:satMod val="103000"/>
+                <a:tint val="73000"/>
               </a:schemeClr>
             </a:gs>
-            <a:gs pos="100%">
+            <a:gs pos="100000">
               <a:schemeClr val="phClr">
-                <a:lumMod val="105%"/>
-                <a:satMod val="109%"/>
-                <a:tint val="81%"/>
+                <a:lumMod val="105000"/>
+                <a:satMod val="109000"/>
+                <a:tint val="81000"/>
               </a:schemeClr>
             </a:gs>
           </a:gsLst>
@@ -1040,25 +1427,25 @@
         </a:gradFill>
         <a:gradFill rotWithShape="1">
           <a:gsLst>
-            <a:gs pos="0%">
+            <a:gs pos="0">
               <a:schemeClr val="phClr">
-                <a:satMod val="103%"/>
-                <a:lumMod val="102%"/>
-                <a:tint val="94%"/>
+                <a:satMod val="103000"/>
+                <a:lumMod val="102000"/>
+                <a:tint val="94000"/>
               </a:schemeClr>
             </a:gs>
-            <a:gs pos="50%">
+            <a:gs pos="50000">
               <a:schemeClr val="phClr">
-                <a:satMod val="110%"/>
-                <a:lumMod val="100%"/>
-                <a:shade val="100%"/>
+                <a:satMod val="110000"/>
+                <a:lumMod val="100000"/>
+                <a:shade val="100000"/>
               </a:schemeClr>
             </a:gs>
-            <a:gs pos="100%">
+            <a:gs pos="100000">
               <a:schemeClr val="phClr">
-                <a:lumMod val="99%"/>
-                <a:satMod val="120%"/>
-                <a:shade val="78%"/>
+                <a:lumMod val="99000"/>
+                <a:satMod val="120000"/>
+                <a:shade val="78000"/>
               </a:schemeClr>
             </a:gs>
           </a:gsLst>
@@ -1071,21 +1458,21 @@
             <a:schemeClr val="phClr"/>
           </a:solidFill>
           <a:prstDash val="solid"/>
-          <a:miter lim="800%"/>
+          <a:miter lim="800000"/>
         </a:ln>
         <a:ln w="12700" cap="flat" cmpd="sng" algn="ctr">
           <a:solidFill>
             <a:schemeClr val="phClr"/>
           </a:solidFill>
           <a:prstDash val="solid"/>
-          <a:miter lim="800%"/>
+          <a:miter lim="800000"/>
         </a:ln>
         <a:ln w="19050" cap="flat" cmpd="sng" algn="ctr">
           <a:solidFill>
             <a:schemeClr val="phClr"/>
           </a:solidFill>
           <a:prstDash val="solid"/>
-          <a:miter lim="800%"/>
+          <a:miter lim="800000"/>
         </a:ln>
       </a:lnStyleLst>
       <a:effectStyleLst>
@@ -1099,7 +1486,7 @@
           <a:effectLst>
             <a:outerShdw blurRad="57150" dist="19050" dir="5400000" algn="ctr" rotWithShape="0">
               <a:srgbClr val="000000">
-                <a:alpha val="63%"/>
+                <a:alpha val="63000"/>
               </a:srgbClr>
             </a:outerShdw>
           </a:effectLst>
@@ -1111,32 +1498,32 @@
         </a:solidFill>
         <a:solidFill>
           <a:schemeClr val="phClr">
-            <a:tint val="95%"/>
-            <a:satMod val="170%"/>
+            <a:tint val="95000"/>
+            <a:satMod val="170000"/>
           </a:schemeClr>
         </a:solidFill>
         <a:gradFill rotWithShape="1">
           <a:gsLst>
-            <a:gs pos="0%">
+            <a:gs pos="0">
               <a:schemeClr val="phClr">
-                <a:tint val="93%"/>
-                <a:satMod val="150%"/>
-                <a:shade val="98%"/>
-                <a:lumMod val="102%"/>
+                <a:tint val="93000"/>
+                <a:satMod val="150000"/>
+                <a:shade val="98000"/>
+                <a:lumMod val="102000"/>
               </a:schemeClr>
             </a:gs>
-            <a:gs pos="50%">
+            <a:gs pos="50000">
               <a:schemeClr val="phClr">
-                <a:tint val="98%"/>
-                <a:satMod val="130%"/>
-                <a:shade val="90%"/>
-                <a:lumMod val="103%"/>
+                <a:tint val="98000"/>
+                <a:satMod val="130000"/>
+                <a:shade val="90000"/>
+                <a:lumMod val="103000"/>
               </a:schemeClr>
             </a:gs>
-            <a:gs pos="100%">
+            <a:gs pos="100000">
               <a:schemeClr val="phClr">
-                <a:shade val="63%"/>
-                <a:satMod val="120%"/>
+                <a:shade val="63000"/>
+                <a:satMod val="120000"/>
               </a:schemeClr>
             </a:gs>
           </a:gsLst>

</xml_diff>